<commit_message>
Update Especificação dos Requisitos de Software.docx
</commit_message>
<xml_diff>
--- a/Requisitos/Especificação dos Requisitos de Software.docx
+++ b/Requisitos/Especificação dos Requisitos de Software.docx
@@ -832,7 +832,7 @@
         <w:rPr>
           <w:noProof/>
         </w:rPr>
-        <w:instrText xml:space="preserve"> PAGEREF _Toc137041808 \h </w:instrText>
+        <w:instrText xml:space="preserve"> PAGEREF _Toc137046033 \h </w:instrText>
       </w:r>
       <w:r>
         <w:rPr>
@@ -918,7 +918,7 @@
         <w:rPr>
           <w:noProof/>
         </w:rPr>
-        <w:instrText xml:space="preserve"> PAGEREF _Toc137041809 \h </w:instrText>
+        <w:instrText xml:space="preserve"> PAGEREF _Toc137046034 \h </w:instrText>
       </w:r>
       <w:r>
         <w:rPr>
@@ -1003,7 +1003,7 @@
         <w:rPr>
           <w:noProof/>
         </w:rPr>
-        <w:instrText xml:space="preserve"> PAGEREF _Toc137041810 \h </w:instrText>
+        <w:instrText xml:space="preserve"> PAGEREF _Toc137046035 \h </w:instrText>
       </w:r>
       <w:r>
         <w:rPr>
@@ -1088,7 +1088,7 @@
         <w:rPr>
           <w:noProof/>
         </w:rPr>
-        <w:instrText xml:space="preserve"> PAGEREF _Toc137041811 \h </w:instrText>
+        <w:instrText xml:space="preserve"> PAGEREF _Toc137046036 \h </w:instrText>
       </w:r>
       <w:r>
         <w:rPr>
@@ -1174,7 +1174,7 @@
         <w:rPr>
           <w:noProof/>
         </w:rPr>
-        <w:instrText xml:space="preserve"> PAGEREF _Toc137041812 \h </w:instrText>
+        <w:instrText xml:space="preserve"> PAGEREF _Toc137046037 \h </w:instrText>
       </w:r>
       <w:r>
         <w:rPr>
@@ -1259,7 +1259,7 @@
         <w:rPr>
           <w:noProof/>
         </w:rPr>
-        <w:instrText xml:space="preserve"> PAGEREF _Toc137041813 \h </w:instrText>
+        <w:instrText xml:space="preserve"> PAGEREF _Toc137046038 \h </w:instrText>
       </w:r>
       <w:r>
         <w:rPr>
@@ -1344,7 +1344,7 @@
         <w:rPr>
           <w:noProof/>
         </w:rPr>
-        <w:instrText xml:space="preserve"> PAGEREF _Toc137041814 \h </w:instrText>
+        <w:instrText xml:space="preserve"> PAGEREF _Toc137046039 \h </w:instrText>
       </w:r>
       <w:r>
         <w:rPr>
@@ -1430,7 +1430,7 @@
         <w:rPr>
           <w:noProof/>
         </w:rPr>
-        <w:instrText xml:space="preserve"> PAGEREF _Toc137041815 \h </w:instrText>
+        <w:instrText xml:space="preserve"> PAGEREF _Toc137046040 \h </w:instrText>
       </w:r>
       <w:r>
         <w:rPr>
@@ -1516,7 +1516,7 @@
         <w:rPr>
           <w:noProof/>
         </w:rPr>
-        <w:instrText xml:space="preserve"> PAGEREF _Toc137041816 \h </w:instrText>
+        <w:instrText xml:space="preserve"> PAGEREF _Toc137046041 \h </w:instrText>
       </w:r>
       <w:r>
         <w:rPr>
@@ -1598,7 +1598,7 @@
         <w:rPr>
           <w:noProof/>
         </w:rPr>
-        <w:instrText xml:space="preserve"> PAGEREF _Toc137041817 \h </w:instrText>
+        <w:instrText xml:space="preserve"> PAGEREF _Toc137046042 \h </w:instrText>
       </w:r>
       <w:r>
         <w:rPr>
@@ -1615,7 +1615,7 @@
         <w:rPr>
           <w:noProof/>
         </w:rPr>
-        <w:t>6</w:t>
+        <w:t>5</w:t>
       </w:r>
       <w:r>
         <w:rPr>
@@ -1681,7 +1681,7 @@
         <w:rPr>
           <w:noProof/>
         </w:rPr>
-        <w:instrText xml:space="preserve"> PAGEREF _Toc137041818 \h </w:instrText>
+        <w:instrText xml:space="preserve"> PAGEREF _Toc137046043 \h </w:instrText>
       </w:r>
       <w:r>
         <w:rPr>
@@ -1764,7 +1764,7 @@
         <w:rPr>
           <w:noProof/>
         </w:rPr>
-        <w:instrText xml:space="preserve"> PAGEREF _Toc137041819 \h </w:instrText>
+        <w:instrText xml:space="preserve"> PAGEREF _Toc137046044 \h </w:instrText>
       </w:r>
       <w:r>
         <w:rPr>
@@ -1847,7 +1847,7 @@
         <w:rPr>
           <w:noProof/>
         </w:rPr>
-        <w:instrText xml:space="preserve"> PAGEREF _Toc137041820 \h </w:instrText>
+        <w:instrText xml:space="preserve"> PAGEREF _Toc137046045 \h </w:instrText>
       </w:r>
       <w:r>
         <w:rPr>
@@ -1933,7 +1933,7 @@
         <w:rPr>
           <w:noProof/>
         </w:rPr>
-        <w:instrText xml:space="preserve"> PAGEREF _Toc137041821 \h </w:instrText>
+        <w:instrText xml:space="preserve"> PAGEREF _Toc137046046 \h </w:instrText>
       </w:r>
       <w:r>
         <w:rPr>
@@ -2016,7 +2016,7 @@
         <w:rPr>
           <w:noProof/>
         </w:rPr>
-        <w:instrText xml:space="preserve"> PAGEREF _Toc137041822 \h </w:instrText>
+        <w:instrText xml:space="preserve"> PAGEREF _Toc137046047 \h </w:instrText>
       </w:r>
       <w:r>
         <w:rPr>
@@ -2099,7 +2099,7 @@
         <w:rPr>
           <w:noProof/>
         </w:rPr>
-        <w:instrText xml:space="preserve"> PAGEREF _Toc137041823 \h </w:instrText>
+        <w:instrText xml:space="preserve"> PAGEREF _Toc137046048 \h </w:instrText>
       </w:r>
       <w:r>
         <w:rPr>
@@ -2182,7 +2182,7 @@
         <w:rPr>
           <w:noProof/>
         </w:rPr>
-        <w:instrText xml:space="preserve"> PAGEREF _Toc137041824 \h </w:instrText>
+        <w:instrText xml:space="preserve"> PAGEREF _Toc137046049 \h </w:instrText>
       </w:r>
       <w:r>
         <w:rPr>
@@ -2268,7 +2268,7 @@
         <w:rPr>
           <w:noProof/>
         </w:rPr>
-        <w:instrText xml:space="preserve"> PAGEREF _Toc137041825 \h </w:instrText>
+        <w:instrText xml:space="preserve"> PAGEREF _Toc137046050 \h </w:instrText>
       </w:r>
       <w:r>
         <w:rPr>
@@ -2351,7 +2351,7 @@
         <w:rPr>
           <w:noProof/>
         </w:rPr>
-        <w:instrText xml:space="preserve"> PAGEREF _Toc137041826 \h </w:instrText>
+        <w:instrText xml:space="preserve"> PAGEREF _Toc137046051 \h </w:instrText>
       </w:r>
       <w:r>
         <w:rPr>
@@ -2434,7 +2434,7 @@
         <w:rPr>
           <w:noProof/>
         </w:rPr>
-        <w:instrText xml:space="preserve"> PAGEREF _Toc137041827 \h </w:instrText>
+        <w:instrText xml:space="preserve"> PAGEREF _Toc137046052 \h </w:instrText>
       </w:r>
       <w:r>
         <w:rPr>
@@ -2517,7 +2517,7 @@
         <w:rPr>
           <w:noProof/>
         </w:rPr>
-        <w:instrText xml:space="preserve"> PAGEREF _Toc137041828 \h </w:instrText>
+        <w:instrText xml:space="preserve"> PAGEREF _Toc137046053 \h </w:instrText>
       </w:r>
       <w:r>
         <w:rPr>
@@ -2602,7 +2602,7 @@
         <w:rPr>
           <w:noProof/>
         </w:rPr>
-        <w:instrText xml:space="preserve"> PAGEREF _Toc137041829 \h </w:instrText>
+        <w:instrText xml:space="preserve"> PAGEREF _Toc137046054 \h </w:instrText>
       </w:r>
       <w:r>
         <w:rPr>
@@ -2685,7 +2685,7 @@
         <w:rPr>
           <w:noProof/>
         </w:rPr>
-        <w:instrText xml:space="preserve"> PAGEREF _Toc137041830 \h </w:instrText>
+        <w:instrText xml:space="preserve"> PAGEREF _Toc137046055 \h </w:instrText>
       </w:r>
       <w:r>
         <w:rPr>
@@ -2768,7 +2768,7 @@
         <w:rPr>
           <w:noProof/>
         </w:rPr>
-        <w:instrText xml:space="preserve"> PAGEREF _Toc137041831 \h </w:instrText>
+        <w:instrText xml:space="preserve"> PAGEREF _Toc137046056 \h </w:instrText>
       </w:r>
       <w:r>
         <w:rPr>
@@ -2851,7 +2851,7 @@
         <w:rPr>
           <w:noProof/>
         </w:rPr>
-        <w:instrText xml:space="preserve"> PAGEREF _Toc137041832 \h </w:instrText>
+        <w:instrText xml:space="preserve"> PAGEREF _Toc137046057 \h </w:instrText>
       </w:r>
       <w:r>
         <w:rPr>
@@ -2868,7 +2868,7 @@
         <w:rPr>
           <w:noProof/>
         </w:rPr>
-        <w:t>7</w:t>
+        <w:t>6</w:t>
       </w:r>
       <w:r>
         <w:rPr>
@@ -2934,7 +2934,7 @@
         <w:rPr>
           <w:noProof/>
         </w:rPr>
-        <w:instrText xml:space="preserve"> PAGEREF _Toc137041833 \h </w:instrText>
+        <w:instrText xml:space="preserve"> PAGEREF _Toc137046058 \h </w:instrText>
       </w:r>
       <w:r>
         <w:rPr>
@@ -3019,7 +3019,7 @@
         <w:rPr>
           <w:noProof/>
         </w:rPr>
-        <w:instrText xml:space="preserve"> PAGEREF _Toc137041834 \h </w:instrText>
+        <w:instrText xml:space="preserve"> PAGEREF _Toc137046059 \h </w:instrText>
       </w:r>
       <w:r>
         <w:rPr>
@@ -3102,7 +3102,7 @@
         <w:rPr>
           <w:noProof/>
         </w:rPr>
-        <w:instrText xml:space="preserve"> PAGEREF _Toc137041835 \h </w:instrText>
+        <w:instrText xml:space="preserve"> PAGEREF _Toc137046060 \h </w:instrText>
       </w:r>
       <w:r>
         <w:rPr>
@@ -3185,7 +3185,7 @@
         <w:rPr>
           <w:noProof/>
         </w:rPr>
-        <w:instrText xml:space="preserve"> PAGEREF _Toc137041836 \h </w:instrText>
+        <w:instrText xml:space="preserve"> PAGEREF _Toc137046061 \h </w:instrText>
       </w:r>
       <w:r>
         <w:rPr>
@@ -3268,7 +3268,7 @@
         <w:rPr>
           <w:noProof/>
         </w:rPr>
-        <w:instrText xml:space="preserve"> PAGEREF _Toc137041837 \h </w:instrText>
+        <w:instrText xml:space="preserve"> PAGEREF _Toc137046062 \h </w:instrText>
       </w:r>
       <w:r>
         <w:rPr>
@@ -3351,7 +3351,7 @@
         <w:rPr>
           <w:noProof/>
         </w:rPr>
-        <w:instrText xml:space="preserve"> PAGEREF _Toc137041838 \h </w:instrText>
+        <w:instrText xml:space="preserve"> PAGEREF _Toc137046063 \h </w:instrText>
       </w:r>
       <w:r>
         <w:rPr>
@@ -3436,7 +3436,7 @@
         <w:rPr>
           <w:noProof/>
         </w:rPr>
-        <w:instrText xml:space="preserve"> PAGEREF _Toc137041839 \h </w:instrText>
+        <w:instrText xml:space="preserve"> PAGEREF _Toc137046064 \h </w:instrText>
       </w:r>
       <w:r>
         <w:rPr>
@@ -3519,7 +3519,7 @@
         <w:rPr>
           <w:noProof/>
         </w:rPr>
-        <w:instrText xml:space="preserve"> PAGEREF _Toc137041840 \h </w:instrText>
+        <w:instrText xml:space="preserve"> PAGEREF _Toc137046065 \h </w:instrText>
       </w:r>
       <w:r>
         <w:rPr>
@@ -3602,7 +3602,7 @@
         <w:rPr>
           <w:noProof/>
         </w:rPr>
-        <w:instrText xml:space="preserve"> PAGEREF _Toc137041841 \h </w:instrText>
+        <w:instrText xml:space="preserve"> PAGEREF _Toc137046066 \h </w:instrText>
       </w:r>
       <w:r>
         <w:rPr>
@@ -3690,7 +3690,7 @@
           <w:noProof/>
           <w:lang w:val="pt-BR"/>
         </w:rPr>
-        <w:instrText xml:space="preserve"> PAGEREF _Toc137041842 \h </w:instrText>
+        <w:instrText xml:space="preserve"> PAGEREF _Toc137046067 \h </w:instrText>
       </w:r>
       <w:r>
         <w:rPr>
@@ -3779,7 +3779,7 @@
           <w:noProof/>
           <w:lang w:val="pt-BR"/>
         </w:rPr>
-        <w:instrText xml:space="preserve"> PAGEREF _Toc137041843 \h </w:instrText>
+        <w:instrText xml:space="preserve"> PAGEREF _Toc137046068 \h </w:instrText>
       </w:r>
       <w:r>
         <w:rPr>
@@ -3868,7 +3868,7 @@
           <w:noProof/>
           <w:lang w:val="pt-BR"/>
         </w:rPr>
-        <w:instrText xml:space="preserve"> PAGEREF _Toc137041844 \h </w:instrText>
+        <w:instrText xml:space="preserve"> PAGEREF _Toc137046069 \h </w:instrText>
       </w:r>
       <w:r>
         <w:rPr>
@@ -3954,7 +3954,7 @@
           <w:noProof/>
           <w:lang w:val="pt-BR"/>
         </w:rPr>
-        <w:instrText xml:space="preserve"> PAGEREF _Toc137041845 \h </w:instrText>
+        <w:instrText xml:space="preserve"> PAGEREF _Toc137046070 \h </w:instrText>
       </w:r>
       <w:r>
         <w:rPr>
@@ -4040,7 +4040,7 @@
           <w:noProof/>
           <w:lang w:val="pt-BR"/>
         </w:rPr>
-        <w:instrText xml:space="preserve"> PAGEREF _Toc137041846 \h </w:instrText>
+        <w:instrText xml:space="preserve"> PAGEREF _Toc137046071 \h </w:instrText>
       </w:r>
       <w:r>
         <w:rPr>
@@ -4058,7 +4058,7 @@
           <w:noProof/>
           <w:lang w:val="pt-BR"/>
         </w:rPr>
-        <w:t>8</w:t>
+        <w:t>7</w:t>
       </w:r>
       <w:r>
         <w:rPr>
@@ -4126,7 +4126,7 @@
           <w:noProof/>
           <w:lang w:val="pt-BR"/>
         </w:rPr>
-        <w:instrText xml:space="preserve"> PAGEREF _Toc137041847 \h </w:instrText>
+        <w:instrText xml:space="preserve"> PAGEREF _Toc137046072 \h </w:instrText>
       </w:r>
       <w:r>
         <w:rPr>
@@ -4212,7 +4212,7 @@
           <w:noProof/>
           <w:lang w:val="pt-BR"/>
         </w:rPr>
-        <w:instrText xml:space="preserve"> PAGEREF _Toc137041848 \h </w:instrText>
+        <w:instrText xml:space="preserve"> PAGEREF _Toc137046073 \h </w:instrText>
       </w:r>
       <w:r>
         <w:rPr>
@@ -4301,7 +4301,7 @@
           <w:noProof/>
           <w:lang w:val="pt-BR"/>
         </w:rPr>
-        <w:instrText xml:space="preserve"> PAGEREF _Toc137041849 \h </w:instrText>
+        <w:instrText xml:space="preserve"> PAGEREF _Toc137046074 \h </w:instrText>
       </w:r>
       <w:r>
         <w:rPr>
@@ -4390,7 +4390,7 @@
           <w:noProof/>
           <w:lang w:val="pt-BR"/>
         </w:rPr>
-        <w:instrText xml:space="preserve"> PAGEREF _Toc137041850 \h </w:instrText>
+        <w:instrText xml:space="preserve"> PAGEREF _Toc137046075 \h </w:instrText>
       </w:r>
       <w:r>
         <w:rPr>
@@ -4479,7 +4479,7 @@
           <w:noProof/>
           <w:lang w:val="pt-BR"/>
         </w:rPr>
-        <w:instrText xml:space="preserve"> PAGEREF _Toc137041851 \h </w:instrText>
+        <w:instrText xml:space="preserve"> PAGEREF _Toc137046076 \h </w:instrText>
       </w:r>
       <w:r>
         <w:rPr>
@@ -4568,7 +4568,7 @@
           <w:noProof/>
           <w:lang w:val="pt-BR"/>
         </w:rPr>
-        <w:instrText xml:space="preserve"> PAGEREF _Toc137041852 \h </w:instrText>
+        <w:instrText xml:space="preserve"> PAGEREF _Toc137046077 \h </w:instrText>
       </w:r>
       <w:r>
         <w:rPr>
@@ -4645,7 +4645,7 @@
         <w:pStyle w:val="Ttulo1"/>
         <w:ind w:left="360" w:hanging="360"/>
       </w:pPr>
-      <w:bookmarkStart w:id="0" w:name="_Toc137041808"/>
+      <w:bookmarkStart w:id="0" w:name="_Toc137046033"/>
       <w:r>
         <w:rPr>
           <w:lang w:val="pt-BR"/>
@@ -4675,7 +4675,7 @@
           <w:lang w:val="fr-FR"/>
         </w:rPr>
       </w:pPr>
-      <w:bookmarkStart w:id="1" w:name="_Toc137041809"/>
+      <w:bookmarkStart w:id="1" w:name="_Toc137046034"/>
       <w:r>
         <w:rPr>
           <w:lang w:val="pt-BR"/>
@@ -4708,7 +4708,7 @@
       <w:pPr>
         <w:pStyle w:val="Ttulo2"/>
       </w:pPr>
-      <w:bookmarkStart w:id="2" w:name="_Toc137041810"/>
+      <w:bookmarkStart w:id="2" w:name="_Toc137046035"/>
       <w:r>
         <w:rPr>
           <w:lang w:val="pt-BR"/>
@@ -4863,7 +4863,7 @@
       <w:pPr>
         <w:pStyle w:val="Ttulo2"/>
       </w:pPr>
-      <w:bookmarkStart w:id="3" w:name="_Toc137041811"/>
+      <w:bookmarkStart w:id="3" w:name="_Toc137046036"/>
       <w:r>
         <w:rPr>
           <w:lang w:val="pt-BR"/>
@@ -5059,7 +5059,7 @@
           <w:lang w:val="fr-FR"/>
         </w:rPr>
       </w:pPr>
-      <w:bookmarkStart w:id="4" w:name="_Toc137041812"/>
+      <w:bookmarkStart w:id="4" w:name="_Toc137046037"/>
       <w:r>
         <w:rPr>
           <w:lang w:val="pt-BR"/>
@@ -5313,7 +5313,7 @@
       <w:pPr>
         <w:pStyle w:val="Ttulo2"/>
       </w:pPr>
-      <w:bookmarkStart w:id="5" w:name="_Toc137041813"/>
+      <w:bookmarkStart w:id="5" w:name="_Toc137046038"/>
       <w:r>
         <w:rPr>
           <w:lang w:val="pt-BR"/>
@@ -5357,7 +5357,7 @@
           <w:szCs w:val="20"/>
         </w:rPr>
       </w:pPr>
-      <w:bookmarkStart w:id="6" w:name="_Toc137041814"/>
+      <w:bookmarkStart w:id="6" w:name="_Toc137046039"/>
       <w:r>
         <w:rPr>
           <w:sz w:val="20"/>
@@ -5410,7 +5410,7 @@
           <w:lang w:val="fr-FR"/>
         </w:rPr>
       </w:pPr>
-      <w:bookmarkStart w:id="7" w:name="_Toc137041815"/>
+      <w:bookmarkStart w:id="7" w:name="_Toc137046040"/>
       <w:r>
         <w:rPr>
           <w:sz w:val="20"/>
@@ -5464,7 +5464,7 @@
         <w:rPr>
           <w:lang w:val="pt-BR"/>
         </w:rPr>
-        <w:t>Especificação de Caso de Uso Projeto Calculadora Folha v1.4</w:t>
+        <w:t>Caso de Uso Projeto Calculadora Folha v1.4</w:t>
       </w:r>
       <w:r>
         <w:rPr>
@@ -5494,7 +5494,7 @@
         <w:rPr>
           <w:lang w:val="pt-BR"/>
         </w:rPr>
-        <w:t>Especificação de Caso de Uso Projeto Calculadora Folha v1.4</w:t>
+        <w:t>Caso de Uso Projeto Calculadora Folha v1.4</w:t>
       </w:r>
       <w:r>
         <w:rPr>
@@ -5524,7 +5524,7 @@
         <w:rPr>
           <w:lang w:val="pt-BR"/>
         </w:rPr>
-        <w:t>Especificação de Caso de Uso Projeto Calculadora IMC v1.4</w:t>
+        <w:t>Caso de Uso Projeto Calculadora IMC v1.4</w:t>
       </w:r>
       <w:r>
         <w:rPr>
@@ -5554,7 +5554,7 @@
         <w:rPr>
           <w:lang w:val="pt-BR"/>
         </w:rPr>
-        <w:t xml:space="preserve">Especificação de Caso de Uso Projeto Calculadora de Notas </w:t>
+        <w:t xml:space="preserve">Caso de Uso Projeto Calculadora de Notas </w:t>
       </w:r>
       <w:r>
         <w:rPr>
@@ -5576,7 +5576,7 @@
           <w:lang w:val="fr-FR"/>
         </w:rPr>
       </w:pPr>
-      <w:bookmarkStart w:id="8" w:name="_Toc137041816"/>
+      <w:bookmarkStart w:id="8" w:name="_Toc137046041"/>
       <w:r>
         <w:rPr>
           <w:lang w:val="pt-BR"/>
@@ -5627,29 +5627,67 @@
       <w:pPr>
         <w:pStyle w:val="Ttulo3"/>
       </w:pPr>
-      <w:bookmarkStart w:id="9" w:name="_Toc137041817"/>
+      <w:bookmarkStart w:id="9" w:name="_Toc137046042"/>
+      <w:r>
+        <w:rPr>
+          <w:lang w:val="pt-BR"/>
+        </w:rPr>
+        <w:t>Calculadora de Energia</w:t>
+      </w:r>
+      <w:bookmarkEnd w:id="9"/>
+    </w:p>
+    <w:p>
+      <w:pPr>
+        <w:pStyle w:val="Corpodetexto"/>
+        <w:rPr>
+          <w:lang w:val="pt-BR"/>
+        </w:rPr>
+      </w:pPr>
+      <w:r>
+        <w:rPr>
+          <w:lang w:val="pt-BR"/>
+        </w:rPr>
+        <w:t>Realizar o cálculo da fatura de consumo de energia elétrica.</w:t>
+      </w:r>
+    </w:p>
+    <w:p>
+      <w:pPr>
+        <w:pStyle w:val="Ttulo3"/>
+        <w:rPr>
+          <w:lang w:val="pt-BR"/>
+        </w:rPr>
+      </w:pPr>
+      <w:bookmarkStart w:id="10" w:name="_Toc137046043"/>
       <w:r>
         <w:rPr>
           <w:lang w:val="pt-BR"/>
         </w:rPr>
         <w:lastRenderedPageBreak/>
-        <w:t>Calculadora de Energia</w:t>
-      </w:r>
-      <w:bookmarkEnd w:id="9"/>
-    </w:p>
-    <w:p>
-      <w:pPr>
-        <w:pStyle w:val="Corpodetexto"/>
-        <w:rPr>
-          <w:lang w:val="pt-BR"/>
-        </w:rPr>
-      </w:pPr>
-      <w:r>
-        <w:rPr>
-          <w:lang w:val="pt-BR"/>
-        </w:rPr>
-        <w:t>Realizar o cálculo da fatura de consumo de energia elétrica.</w:t>
-      </w:r>
+        <w:t>Folha de Pagamento</w:t>
+      </w:r>
+      <w:bookmarkEnd w:id="10"/>
+    </w:p>
+    <w:p>
+      <w:pPr>
+        <w:ind w:left="720"/>
+        <w:rPr>
+          <w:lang w:val="pt-BR"/>
+        </w:rPr>
+      </w:pPr>
+      <w:r>
+        <w:rPr>
+          <w:lang w:val="pt-BR"/>
+        </w:rPr>
+        <w:t>Realizar o cálculo dos valores da folha de pagamento de um funcionário.</w:t>
+      </w:r>
+    </w:p>
+    <w:p>
+      <w:pPr>
+        <w:ind w:left="720"/>
+        <w:rPr>
+          <w:lang w:val="pt-BR"/>
+        </w:rPr>
+      </w:pPr>
     </w:p>
     <w:p>
       <w:pPr>
@@ -5658,14 +5696,14 @@
           <w:lang w:val="pt-BR"/>
         </w:rPr>
       </w:pPr>
-      <w:bookmarkStart w:id="10" w:name="_Toc137041818"/>
-      <w:r>
-        <w:rPr>
-          <w:lang w:val="pt-BR"/>
-        </w:rPr>
-        <w:t>Folha de Pagamento</w:t>
-      </w:r>
-      <w:bookmarkEnd w:id="10"/>
+      <w:bookmarkStart w:id="11" w:name="_Toc137046044"/>
+      <w:r>
+        <w:rPr>
+          <w:lang w:val="pt-BR"/>
+        </w:rPr>
+        <w:t>Cálculo do IMC</w:t>
+      </w:r>
+      <w:bookmarkEnd w:id="11"/>
     </w:p>
     <w:p>
       <w:pPr>
@@ -5678,7 +5716,7 @@
         <w:rPr>
           <w:lang w:val="pt-BR"/>
         </w:rPr>
-        <w:t>Realizar o cálculo dos valores da folha de pagamento de um funcionário.</w:t>
+        <w:t>Realizar o cálculo e classificação do valor de IMC.</w:t>
       </w:r>
     </w:p>
     <w:p>
@@ -5696,45 +5734,7 @@
           <w:lang w:val="pt-BR"/>
         </w:rPr>
       </w:pPr>
-      <w:bookmarkStart w:id="11" w:name="_Toc137041819"/>
-      <w:r>
-        <w:rPr>
-          <w:lang w:val="pt-BR"/>
-        </w:rPr>
-        <w:t>Cálculo do IMC</w:t>
-      </w:r>
-      <w:bookmarkEnd w:id="11"/>
-    </w:p>
-    <w:p>
-      <w:pPr>
-        <w:ind w:left="720"/>
-        <w:rPr>
-          <w:lang w:val="pt-BR"/>
-        </w:rPr>
-      </w:pPr>
-      <w:r>
-        <w:rPr>
-          <w:lang w:val="pt-BR"/>
-        </w:rPr>
-        <w:t>Realizar o cálculo e classificação do valor de IMC.</w:t>
-      </w:r>
-    </w:p>
-    <w:p>
-      <w:pPr>
-        <w:ind w:left="720"/>
-        <w:rPr>
-          <w:lang w:val="pt-BR"/>
-        </w:rPr>
-      </w:pPr>
-    </w:p>
-    <w:p>
-      <w:pPr>
-        <w:pStyle w:val="Ttulo3"/>
-        <w:rPr>
-          <w:lang w:val="pt-BR"/>
-        </w:rPr>
-      </w:pPr>
-      <w:bookmarkStart w:id="12" w:name="_Toc137041820"/>
+      <w:bookmarkStart w:id="12" w:name="_Toc137046045"/>
       <w:r>
         <w:rPr>
           <w:lang w:val="pt-BR"/>
@@ -5765,7 +5765,7 @@
           <w:lang w:val="fr-FR"/>
         </w:rPr>
       </w:pPr>
-      <w:bookmarkStart w:id="13" w:name="_Toc137041821"/>
+      <w:bookmarkStart w:id="13" w:name="_Toc137046046"/>
       <w:r>
         <w:rPr>
           <w:lang w:val="pt-BR"/>
@@ -5788,7 +5788,7 @@
           <w:lang w:val="pt-BR"/>
         </w:rPr>
       </w:pPr>
-      <w:bookmarkStart w:id="14" w:name="_Toc137041822"/>
+      <w:bookmarkStart w:id="14" w:name="_Toc137046047"/>
       <w:r>
         <w:rPr>
           <w:lang w:val="pt-BR"/>
@@ -5826,7 +5826,7 @@
           <w:lang w:val="pt-BR"/>
         </w:rPr>
       </w:pPr>
-      <w:bookmarkStart w:id="15" w:name="_Toc137041823"/>
+      <w:bookmarkStart w:id="15" w:name="_Toc137046048"/>
       <w:r>
         <w:rPr>
           <w:lang w:val="pt-BR"/>
@@ -5870,7 +5870,7 @@
           <w:lang w:val="pt-BR"/>
         </w:rPr>
       </w:pPr>
-      <w:bookmarkStart w:id="16" w:name="_Toc137041824"/>
+      <w:bookmarkStart w:id="16" w:name="_Toc137046049"/>
       <w:r>
         <w:rPr>
           <w:lang w:val="pt-BR"/>
@@ -5900,7 +5900,7 @@
           <w:lang w:val="fr-FR"/>
         </w:rPr>
       </w:pPr>
-      <w:bookmarkStart w:id="17" w:name="_Toc137041825"/>
+      <w:bookmarkStart w:id="17" w:name="_Toc137046050"/>
       <w:r>
         <w:rPr>
           <w:lang w:val="pt-BR"/>
@@ -5923,7 +5923,7 @@
           <w:lang w:val="pt-BR"/>
         </w:rPr>
       </w:pPr>
-      <w:bookmarkStart w:id="18" w:name="_Toc137041826"/>
+      <w:bookmarkStart w:id="18" w:name="_Toc137046051"/>
       <w:r>
         <w:rPr>
           <w:lang w:val="pt-BR"/>
@@ -5961,7 +5961,7 @@
           <w:lang w:val="fr-FR"/>
         </w:rPr>
       </w:pPr>
-      <w:bookmarkStart w:id="19" w:name="_Toc137041827"/>
+      <w:bookmarkStart w:id="19" w:name="_Toc137046052"/>
       <w:r>
         <w:rPr>
           <w:lang w:val="fr-FR"/>
@@ -5999,7 +5999,7 @@
           <w:lang w:val="pt-BR"/>
         </w:rPr>
       </w:pPr>
-      <w:bookmarkStart w:id="20" w:name="_Toc137041828"/>
+      <w:bookmarkStart w:id="20" w:name="_Toc137046053"/>
       <w:r>
         <w:rPr>
           <w:lang w:val="pt-BR"/>
@@ -6026,7 +6026,7 @@
       <w:pPr>
         <w:pStyle w:val="Ttulo2"/>
       </w:pPr>
-      <w:bookmarkStart w:id="21" w:name="_Toc137041829"/>
+      <w:bookmarkStart w:id="21" w:name="_Toc137046054"/>
       <w:r>
         <w:rPr>
           <w:lang w:val="pt-BR"/>
@@ -6043,7 +6043,7 @@
           <w:lang w:val="pt-BR"/>
         </w:rPr>
       </w:pPr>
-      <w:bookmarkStart w:id="22" w:name="_Toc137041830"/>
+      <w:bookmarkStart w:id="22" w:name="_Toc137046055"/>
       <w:r>
         <w:rPr>
           <w:lang w:val="pt-BR"/>
@@ -6081,7 +6081,7 @@
           <w:lang w:val="pt-BR"/>
         </w:rPr>
       </w:pPr>
-      <w:bookmarkStart w:id="23" w:name="_Toc137041831"/>
+      <w:bookmarkStart w:id="23" w:name="_Toc137046056"/>
       <w:r>
         <w:rPr>
           <w:lang w:val="pt-BR"/>
@@ -6125,15 +6125,53 @@
           <w:lang w:val="pt-BR"/>
         </w:rPr>
       </w:pPr>
-      <w:bookmarkStart w:id="24" w:name="_Toc137041832"/>
+      <w:bookmarkStart w:id="24" w:name="_Toc137046057"/>
+      <w:r>
+        <w:rPr>
+          <w:lang w:val="pt-BR"/>
+        </w:rPr>
+        <w:t>Eficiência</w:t>
+      </w:r>
+      <w:bookmarkEnd w:id="24"/>
+    </w:p>
+    <w:p>
+      <w:pPr>
+        <w:ind w:left="720"/>
+        <w:rPr>
+          <w:lang w:val="pt-BR"/>
+        </w:rPr>
+      </w:pPr>
+      <w:r>
+        <w:rPr>
+          <w:lang w:val="pt-BR"/>
+        </w:rPr>
+        <w:t>O sistema deve consumir no máximo 1% dos recursos disponíveis pelo CPU.</w:t>
+      </w:r>
+    </w:p>
+    <w:p>
+      <w:pPr>
+        <w:ind w:left="720"/>
+        <w:rPr>
+          <w:lang w:val="pt-BR"/>
+        </w:rPr>
+      </w:pPr>
+    </w:p>
+    <w:p>
+      <w:pPr>
+        <w:pStyle w:val="Ttulo3"/>
+        <w:rPr>
+          <w:lang w:val="pt-BR"/>
+        </w:rPr>
+      </w:pPr>
+      <w:bookmarkStart w:id="25" w:name="_Toc137046058"/>
       <w:r>
         <w:rPr>
           <w:lang w:val="pt-BR"/>
         </w:rPr>
         <w:lastRenderedPageBreak/>
-        <w:t>Eficiência</w:t>
-      </w:r>
-      <w:bookmarkEnd w:id="24"/>
+        <w:t>Estabilidade</w:t>
+      </w:r>
+      <w:bookmarkEnd w:id="25"/>
     </w:p>
     <w:p>
       <w:pPr>
@@ -6146,44 +6184,6 @@
         <w:rPr>
           <w:lang w:val="pt-BR"/>
         </w:rPr>
-        <w:t>O sistema deve consumir no máximo 1% dos recursos disponíveis pelo CPU.</w:t>
-      </w:r>
-    </w:p>
-    <w:p>
-      <w:pPr>
-        <w:ind w:left="720"/>
-        <w:rPr>
-          <w:lang w:val="pt-BR"/>
-        </w:rPr>
-      </w:pPr>
-    </w:p>
-    <w:p>
-      <w:pPr>
-        <w:pStyle w:val="Ttulo3"/>
-        <w:rPr>
-          <w:lang w:val="pt-BR"/>
-        </w:rPr>
-      </w:pPr>
-      <w:bookmarkStart w:id="25" w:name="_Toc137041833"/>
-      <w:r>
-        <w:rPr>
-          <w:lang w:val="pt-BR"/>
-        </w:rPr>
-        <w:t>Estabilidade</w:t>
-      </w:r>
-      <w:bookmarkEnd w:id="25"/>
-    </w:p>
-    <w:p>
-      <w:pPr>
-        <w:ind w:left="720"/>
-        <w:rPr>
-          <w:lang w:val="pt-BR"/>
-        </w:rPr>
-      </w:pPr>
-      <w:r>
-        <w:rPr>
-          <w:lang w:val="pt-BR"/>
-        </w:rPr>
         <w:t>O sistema deve manter desempenho consistente e estável ao longo do tempo de uso, evitando oscilações durante sua execução.</w:t>
       </w:r>
     </w:p>
@@ -6191,7 +6191,7 @@
       <w:pPr>
         <w:pStyle w:val="Ttulo2"/>
       </w:pPr>
-      <w:bookmarkStart w:id="26" w:name="_Toc137041834"/>
+      <w:bookmarkStart w:id="26" w:name="_Toc137046059"/>
       <w:r>
         <w:rPr>
           <w:lang w:val="pt-BR"/>
@@ -6208,7 +6208,7 @@
           <w:lang w:val="pt-BR"/>
         </w:rPr>
       </w:pPr>
-      <w:bookmarkStart w:id="27" w:name="_Toc137041835"/>
+      <w:bookmarkStart w:id="27" w:name="_Toc137046060"/>
       <w:r>
         <w:rPr>
           <w:lang w:val="pt-BR"/>
@@ -6246,7 +6246,7 @@
           <w:lang w:val="pt-BR"/>
         </w:rPr>
       </w:pPr>
-      <w:bookmarkStart w:id="28" w:name="_Toc137041836"/>
+      <w:bookmarkStart w:id="28" w:name="_Toc137046061"/>
       <w:r>
         <w:rPr>
           <w:lang w:val="pt-BR"/>
@@ -6284,7 +6284,7 @@
           <w:lang w:val="pt-BR"/>
         </w:rPr>
       </w:pPr>
-      <w:bookmarkStart w:id="29" w:name="_Toc137041837"/>
+      <w:bookmarkStart w:id="29" w:name="_Toc137046062"/>
       <w:r>
         <w:rPr>
           <w:lang w:val="pt-BR"/>
@@ -6322,7 +6322,7 @@
           <w:lang w:val="pt-BR"/>
         </w:rPr>
       </w:pPr>
-      <w:bookmarkStart w:id="30" w:name="_Toc137041838"/>
+      <w:bookmarkStart w:id="30" w:name="_Toc137046063"/>
       <w:r>
         <w:rPr>
           <w:lang w:val="pt-BR"/>
@@ -6349,7 +6349,7 @@
       <w:pPr>
         <w:pStyle w:val="Ttulo2"/>
       </w:pPr>
-      <w:bookmarkStart w:id="31" w:name="_Toc137041839"/>
+      <w:bookmarkStart w:id="31" w:name="_Toc137046064"/>
       <w:r>
         <w:rPr>
           <w:lang w:val="pt-BR"/>
@@ -6366,7 +6366,7 @@
           <w:lang w:val="pt-BR"/>
         </w:rPr>
       </w:pPr>
-      <w:bookmarkStart w:id="32" w:name="_Toc137041840"/>
+      <w:bookmarkStart w:id="32" w:name="_Toc137046065"/>
       <w:r>
         <w:rPr>
           <w:lang w:val="pt-BR"/>
@@ -6410,7 +6410,7 @@
           <w:lang w:val="pt-BR"/>
         </w:rPr>
       </w:pPr>
-      <w:bookmarkStart w:id="33" w:name="_Toc137041841"/>
+      <w:bookmarkStart w:id="33" w:name="_Toc137046066"/>
       <w:r>
         <w:rPr>
           <w:lang w:val="pt-BR"/>
@@ -6440,7 +6440,7 @@
           <w:lang w:val="fr-FR"/>
         </w:rPr>
       </w:pPr>
-      <w:bookmarkStart w:id="34" w:name="_Toc137041842"/>
+      <w:bookmarkStart w:id="34" w:name="_Toc137046067"/>
       <w:r>
         <w:rPr>
           <w:lang w:val="pt-BR"/>
@@ -6470,7 +6470,7 @@
           <w:lang w:val="fr-FR"/>
         </w:rPr>
       </w:pPr>
-      <w:bookmarkStart w:id="35" w:name="_Toc137041843"/>
+      <w:bookmarkStart w:id="35" w:name="_Toc137046068"/>
       <w:r>
         <w:rPr>
           <w:lang w:val="pt-BR"/>
@@ -6524,7 +6524,7 @@
           <w:lang w:val="fr-FR"/>
         </w:rPr>
       </w:pPr>
-      <w:bookmarkStart w:id="36" w:name="_Toc137041844"/>
+      <w:bookmarkStart w:id="36" w:name="_Toc137046069"/>
       <w:r>
         <w:rPr>
           <w:lang w:val="pt-BR"/>
@@ -6555,7 +6555,7 @@
           <w:lang w:val="fr-FR"/>
         </w:rPr>
       </w:pPr>
-      <w:bookmarkStart w:id="37" w:name="_Toc137041845"/>
+      <w:bookmarkStart w:id="37" w:name="_Toc137046070"/>
       <w:r>
         <w:rPr>
           <w:lang w:val="pt-BR"/>
@@ -6586,12 +6586,11 @@
           <w:lang w:val="fr-FR"/>
         </w:rPr>
       </w:pPr>
-      <w:bookmarkStart w:id="38" w:name="_Toc137041846"/>
-      <w:r>
-        <w:rPr>
-          <w:lang w:val="pt-BR"/>
-        </w:rPr>
-        <w:lastRenderedPageBreak/>
+      <w:bookmarkStart w:id="38" w:name="_Toc137046071"/>
+      <w:r>
+        <w:rPr>
+          <w:lang w:val="pt-BR"/>
+        </w:rPr>
         <w:t>Interfaces de Hardware</w:t>
       </w:r>
       <w:bookmarkEnd w:id="38"/>
@@ -6618,11 +6617,12 @@
           <w:lang w:val="fr-FR"/>
         </w:rPr>
       </w:pPr>
-      <w:bookmarkStart w:id="39" w:name="_Toc137041847"/>
-      <w:r>
-        <w:rPr>
-          <w:lang w:val="pt-BR"/>
-        </w:rPr>
+      <w:bookmarkStart w:id="39" w:name="_Toc137046072"/>
+      <w:r>
+        <w:rPr>
+          <w:lang w:val="pt-BR"/>
+        </w:rPr>
+        <w:lastRenderedPageBreak/>
         <w:t>Interfaces de Software</w:t>
       </w:r>
       <w:bookmarkEnd w:id="39"/>
@@ -6649,7 +6649,7 @@
           <w:lang w:val="fr-FR"/>
         </w:rPr>
       </w:pPr>
-      <w:bookmarkStart w:id="40" w:name="_Toc137041848"/>
+      <w:bookmarkStart w:id="40" w:name="_Toc137046073"/>
       <w:r>
         <w:rPr>
           <w:lang w:val="pt-BR"/>
@@ -6679,7 +6679,7 @@
           <w:lang w:val="fr-FR"/>
         </w:rPr>
       </w:pPr>
-      <w:bookmarkStart w:id="41" w:name="_Toc137041849"/>
+      <w:bookmarkStart w:id="41" w:name="_Toc137046074"/>
       <w:r>
         <w:rPr>
           <w:lang w:val="pt-BR"/>
@@ -6709,7 +6709,7 @@
           <w:lang w:val="fr-FR"/>
         </w:rPr>
       </w:pPr>
-      <w:bookmarkStart w:id="42" w:name="_Toc137041850"/>
+      <w:bookmarkStart w:id="42" w:name="_Toc137046075"/>
       <w:r>
         <w:rPr>
           <w:lang w:val="pt-BR"/>
@@ -6739,7 +6739,7 @@
           <w:lang w:val="pt-BR"/>
         </w:rPr>
       </w:pPr>
-      <w:bookmarkStart w:id="43" w:name="_Toc137041851"/>
+      <w:bookmarkStart w:id="43" w:name="_Toc137046076"/>
       <w:r>
         <w:rPr>
           <w:lang w:val="pt-BR"/>
@@ -6776,7 +6776,7 @@
           <w:lang w:val="fr-FR"/>
         </w:rPr>
       </w:pPr>
-      <w:bookmarkStart w:id="44" w:name="_Toc137041852"/>
+      <w:bookmarkStart w:id="44" w:name="_Toc137046077"/>
       <w:r>
         <w:rPr>
           <w:sz w:val="20"/>
@@ -6822,7 +6822,7 @@
         <w:rPr>
           <w:lang w:val="pt-BR"/>
         </w:rPr>
-        <w:t>Especificação de Caso de Uso Projeto Calculadora Folha v1.4</w:t>
+        <w:t>Caso de Uso Projeto Calculadora Folha v1.4</w:t>
       </w:r>
       <w:r>
         <w:rPr>
@@ -6852,7 +6852,7 @@
         <w:rPr>
           <w:lang w:val="pt-BR"/>
         </w:rPr>
-        <w:t>Especificação de Caso de Uso Projeto Calculadora Folha v1.4</w:t>
+        <w:t>Caso de Uso Projeto Calculadora Folha v1.4</w:t>
       </w:r>
       <w:r>
         <w:rPr>
@@ -6882,7 +6882,7 @@
         <w:rPr>
           <w:lang w:val="pt-BR"/>
         </w:rPr>
-        <w:t>Especificação de Caso de Uso Projeto Calculadora IMC v1.4</w:t>
+        <w:t>Caso de Uso Projeto Calculadora IMC v1.4</w:t>
       </w:r>
       <w:r>
         <w:rPr>
@@ -6912,7 +6912,7 @@
         <w:rPr>
           <w:lang w:val="pt-BR"/>
         </w:rPr>
-        <w:t>Especificação de Caso de Uso Projeto Calculadora de Notas v1.4</w:t>
+        <w:t>Caso de Uso Projeto Calculadora de Notas v1.4</w:t>
       </w:r>
       <w:r>
         <w:rPr>

</xml_diff>